<commit_message>
feature: revisando os docs
</commit_message>
<xml_diff>
--- a/docs revisados/Documento de Requisitos (DRE).docx
+++ b/docs revisados/Documento de Requisitos (DRE).docx
@@ -114,12 +114,12 @@
                 <wp:extent cx="1104265" cy="674370"/>
                 <wp:effectExtent b="0" l="0" r="0" t="0"/>
                 <wp:wrapNone/>
-                <wp:docPr id="3" name="image11.png"/>
+                <wp:docPr id="3" name="image9.png"/>
                 <a:graphic>
                   <a:graphicData uri="http://schemas.openxmlformats.org/drawingml/2006/picture">
                     <pic:pic>
                       <pic:nvPicPr>
-                        <pic:cNvPr id="0" name="image11.png"/>
+                        <pic:cNvPr id="0" name="image9.png"/>
                         <pic:cNvPicPr preferRelativeResize="0"/>
                       </pic:nvPicPr>
                       <pic:blipFill>
@@ -577,12 +577,12 @@
           <wp:inline distB="0" distT="0" distL="0" distR="0">
             <wp:extent cx="2614295" cy="803910"/>
             <wp:effectExtent b="0" l="0" r="0" t="0"/>
-            <wp:docPr id="41" name="image8.jpg"/>
+            <wp:docPr id="41" name="image11.jpg"/>
             <a:graphic>
               <a:graphicData uri="http://schemas.openxmlformats.org/drawingml/2006/picture">
                 <pic:pic>
                   <pic:nvPicPr>
-                    <pic:cNvPr id="0" name="image8.jpg"/>
+                    <pic:cNvPr id="0" name="image11.jpg"/>
                     <pic:cNvPicPr preferRelativeResize="0"/>
                   </pic:nvPicPr>
                   <pic:blipFill>
@@ -3611,7 +3611,7 @@
     </w:p>
     <w:sdt>
       <w:sdtPr>
-        <w:id w:val="1875122029"/>
+        <w:id w:val="488533217"/>
         <w:docPartObj>
           <w:docPartGallery w:val="Table of Contents"/>
           <w:docPartUnique w:val="1"/>
@@ -10498,7 +10498,7 @@
                 <w:szCs w:val="22"/>
                 <w:rtl w:val="0"/>
               </w:rPr>
-              <w:t xml:space="preserve">Campo numérico com 11 dígitos para o telefone de contato, incluindo DDD (XXXXXXXXXXX).</w:t>
+              <w:t xml:space="preserve">Campo numérico com 15 dígitos para o telefone de contato, incluindo DDD, no formato (XX) XXXXX-XXXX.</w:t>
             </w:r>
           </w:p>
         </w:tc>
@@ -10710,7 +10710,7 @@
           <w:szCs w:val="22"/>
           <w:rtl w:val="0"/>
         </w:rPr>
-        <w:t xml:space="preserve">Não é permitido inserir dois alunos com o mesmo Nº de Matrícula ou E-mail Institucional (o sistema verifica duplicidade desses dois campos durante o cadastro).</w:t>
+        <w:t xml:space="preserve">Durante a inserção de um aluno, o sistema verifica duplicidade dos campos Nº de Matrícula e E-mail Institucional em relação aos demais alunos cadastrados, não permitindo dois alunos com o mesmo Nº de Matrícula ou E-mail Institucional.</w:t>
       </w:r>
     </w:p>
     <w:p>
@@ -11203,7 +11203,7 @@
                 <w:szCs w:val="22"/>
                 <w:rtl w:val="0"/>
               </w:rPr>
-              <w:t xml:space="preserve">Permite buscar alunos por correspondência parcial ou exata no campo "Nome Completo". A busca não deve diferenciar maiúsculas de minúsculas (case-insensitive).</w:t>
+              <w:t xml:space="preserve">Permite buscar alunos por correspondência parcial ou exata no campo "Nome". A busca não deve diferenciar maiúsculas de minúsculas (case-insensitive).</w:t>
             </w:r>
           </w:p>
         </w:tc>
@@ -14219,7 +14219,7 @@
                 <w:szCs w:val="22"/>
                 <w:rtl w:val="0"/>
               </w:rPr>
-              <w:t xml:space="preserve">Permite buscar autores por correspondência parcial ou exata no campo "Nome Completo". A busca não deve diferenciar maiúsculas de minúsculas (case-insensitive).</w:t>
+              <w:t xml:space="preserve">Permite buscar autores por correspondência parcial ou exata no campo "Nome". A busca não deve diferenciar maiúsculas de minúsculas (case-insensitive).</w:t>
             </w:r>
           </w:p>
         </w:tc>
@@ -15802,48 +15802,7 @@
           <w:szCs w:val="22"/>
           <w:rtl w:val="0"/>
         </w:rPr>
-        <w:t xml:space="preserve">A exclusão de um autor não será permitida se o autor estiver associado a algum livro no sistema.</w:t>
-      </w:r>
-    </w:p>
-    <w:p>
-      <w:pPr>
-        <w:spacing w:after="0" w:before="0" w:lineRule="auto"/>
-        <w:jc w:val="left"/>
-        <w:rPr>
-          <w:rFonts w:ascii="Arial" w:cs="Arial" w:eastAsia="Arial" w:hAnsi="Arial"/>
-          <w:sz w:val="22"/>
-          <w:szCs w:val="22"/>
-        </w:rPr>
-      </w:pPr>
-      <w:r>
-        <w:rPr>
-          <w:rtl w:val="0"/>
-        </w:rPr>
-      </w:r>
-    </w:p>
-    <w:p>
-      <w:pPr>
-        <w:numPr>
-          <w:ilvl w:val="0"/>
-          <w:numId w:val="12"/>
-        </w:numPr>
-        <w:spacing w:after="0" w:before="0" w:lineRule="auto"/>
-        <w:ind w:left="720" w:hanging="360"/>
-        <w:jc w:val="left"/>
-        <w:rPr>
-          <w:rFonts w:ascii="Arial" w:cs="Arial" w:eastAsia="Arial" w:hAnsi="Arial"/>
-          <w:sz w:val="22"/>
-          <w:szCs w:val="22"/>
-        </w:rPr>
-      </w:pPr>
-      <w:r>
-        <w:rPr>
-          <w:rFonts w:ascii="Arial" w:cs="Arial" w:eastAsia="Arial" w:hAnsi="Arial"/>
-          <w:sz w:val="22"/>
-          <w:szCs w:val="22"/>
-          <w:rtl w:val="0"/>
-        </w:rPr>
-        <w:t xml:space="preserve">Para realizar a exclusão de um autor com livros associados, é necessário desvincular o autor de todos os livros ou remover os livros aos quais ele esteja associado.</w:t>
+        <w:t xml:space="preserve">A exclusão de um autor não será permitida se o mesmo estiver associado a algum livro no sistema. Para realizar a exclusão de um autor com livro associado, é necessário desvincular o autor de todos os livros aos quais ele esteja associado.</w:t>
         <w:br w:type="textWrapping"/>
       </w:r>
     </w:p>
@@ -16377,7 +16336,7 @@
                 <w:szCs w:val="22"/>
                 <w:rtl w:val="0"/>
               </w:rPr>
-              <w:t xml:space="preserve">Campo aberto com 255 caracteres para inserir o nome completo da editora.</w:t>
+              <w:t xml:space="preserve">Campo aberto com 100 caracteres para inserir o nome completo da editora.</w:t>
             </w:r>
           </w:p>
         </w:tc>
@@ -17259,7 +17218,7 @@
                 <w:szCs w:val="22"/>
                 <w:rtl w:val="0"/>
               </w:rPr>
-              <w:t xml:space="preserve">Permite filtrar editoras por seu "Status" (ex: "Ativa", “Inativa”).</w:t>
+              <w:t xml:space="preserve">Permite filtrar editoras por seu "Status" (ex: "Ativa", “Inativa”). Por default o valor será “Todos”.</w:t>
             </w:r>
           </w:p>
         </w:tc>
@@ -17344,7 +17303,7 @@
           <w:szCs w:val="22"/>
           <w:rtl w:val="0"/>
         </w:rPr>
-        <w:t xml:space="preserve">O resultado deve retornar e exibir as editoras de forma ordenada, em ordem alfabética a partir do seu nome, conforme a tabela 9:</w:t>
+        <w:t xml:space="preserve">O resultado deve retornar e exibir as editoras de forma ordenada, em ordem alfabética crescente (A - Z) a partir do seu nome, conforme a tabela 9:</w:t>
       </w:r>
     </w:p>
     <w:p>
@@ -18728,7 +18687,7 @@
           <w:szCs w:val="22"/>
           <w:rtl w:val="0"/>
         </w:rPr>
-        <w:t xml:space="preserve">] Consultar Editora’. Após a exibição das editoras ser feita, deverá ser informado qual editora será excluída.</w:t>
+        <w:t xml:space="preserve">] Consultar Editora’. Após a exibição das editoras ser feita, deverá ser informada qual editora será excluída.</w:t>
       </w:r>
     </w:p>
     <w:p>
@@ -18769,7 +18728,7 @@
           <w:szCs w:val="22"/>
           <w:rtl w:val="0"/>
         </w:rPr>
-        <w:t xml:space="preserve">Antes da exclusão da editora, o sistema deve verificar se a editora tem algum livro com o campo Status “Ativo” associado a ela.</w:t>
+        <w:t xml:space="preserve">A exclusão de uma editora não será permitida se a mesma estiver associada a algum livro cadastrado no sistema. Para realizar a exclusão de uma editora com livro associado, é necessário remover a associação entre essas duas entidades.</w:t>
       </w:r>
     </w:p>
     <w:p>
@@ -19313,7 +19272,7 @@
                 <w:szCs w:val="22"/>
                 <w:rtl w:val="0"/>
               </w:rPr>
-              <w:t xml:space="preserve">Campo aberto com 255 caracteres para inserir o título completo do livro.</w:t>
+              <w:t xml:space="preserve">Campo aberto com 100 caracteres para inserir o título completo do livro.</w:t>
             </w:r>
           </w:p>
         </w:tc>
@@ -19359,7 +19318,7 @@
                 <w:szCs w:val="22"/>
                 <w:rtl w:val="0"/>
               </w:rPr>
-              <w:t xml:space="preserve">* Autor</w:t>
+              <w:t xml:space="preserve">* Autor(es)</w:t>
             </w:r>
           </w:p>
         </w:tc>
@@ -19500,7 +19459,7 @@
                 <w:szCs w:val="22"/>
                 <w:rtl w:val="0"/>
               </w:rPr>
-              <w:t xml:space="preserve">Campo de texto numérico com 13 dígitos. Aceita apenas números e deve ser formatado no seguinte padrão: XXX-XX-XXXX-XXX-X.</w:t>
+              <w:t xml:space="preserve">Campo de texto numérico com 17 dígitos. Aceita apenas números e deve ser formatado no seguinte padrão: XXX-XX-XXXX-XXX-X.</w:t>
             </w:r>
           </w:p>
         </w:tc>
@@ -19546,7 +19505,7 @@
                 <w:szCs w:val="22"/>
                 <w:rtl w:val="0"/>
               </w:rPr>
-              <w:t xml:space="preserve">* Gênero</w:t>
+              <w:t xml:space="preserve">* Gênero(s)</w:t>
             </w:r>
           </w:p>
         </w:tc>
@@ -19611,7 +19570,7 @@
                 <w:szCs w:val="22"/>
                 <w:rtl w:val="0"/>
               </w:rPr>
-              <w:t xml:space="preserve">Ficção;</w:t>
+              <w:t xml:space="preserve">Ficção Científica;</w:t>
             </w:r>
           </w:p>
           <w:p>
@@ -19663,7 +19622,7 @@
                 <w:szCs w:val="22"/>
                 <w:rtl w:val="0"/>
               </w:rPr>
-              <w:t xml:space="preserve">Romance;</w:t>
+              <w:t xml:space="preserve">Mistério;</w:t>
             </w:r>
           </w:p>
           <w:p>
@@ -19846,7 +19805,7 @@
                 <w:szCs w:val="22"/>
                 <w:rtl w:val="0"/>
               </w:rPr>
-              <w:t xml:space="preserve">Editora</w:t>
+              <w:t xml:space="preserve">Editora(s)</w:t>
             </w:r>
           </w:p>
         </w:tc>
@@ -19988,7 +19947,7 @@
                 <w:szCs w:val="22"/>
                 <w:rtl w:val="0"/>
               </w:rPr>
-              <w:t xml:space="preserve">Campo com formato de data para inserir a data em que o livro foi publicado (AAAA).</w:t>
+              <w:t xml:space="preserve">Campo do tipo inteiro para inserir a data em que o livro foi publicado (AAAA). O campo não aceita AAAA &gt; 2025.</w:t>
             </w:r>
           </w:p>
         </w:tc>
@@ -20135,7 +20094,7 @@
           <w:szCs w:val="22"/>
           <w:rtl w:val="0"/>
         </w:rPr>
-        <w:t xml:space="preserve">Durante a inserção de um livro, é necessário verificar o campo ISBN. Ao ser validado, também é necessário verificar se já existe algum livro no sistema com o mesmo ISBN, e se houver, não será permitido inserir outro livro com o mesmo ISBN.</w:t>
+        <w:t xml:space="preserve">Durante a inserção de um livro, é necessário verificar a duplicidade do campo ISBN em relação aos demais livros cadastrados no sistema, e se houver, não será permitido inserir outro livro com o mesmo ISBN.</w:t>
       </w:r>
     </w:p>
     <w:p>
@@ -20793,7 +20752,7 @@
                 <w:szCs w:val="22"/>
                 <w:rtl w:val="0"/>
               </w:rPr>
-              <w:t xml:space="preserve">Permite buscar livros por correspondência exata do ISBN (10 ou 13 dígitos).</w:t>
+              <w:t xml:space="preserve">Permite buscar livros por correspondência exata do ISBN.</w:t>
             </w:r>
           </w:p>
         </w:tc>
@@ -20962,7 +20921,7 @@
           <w:szCs w:val="22"/>
           <w:rtl w:val="0"/>
         </w:rPr>
-        <w:t xml:space="preserve">O resultado deve retornar e exibir os livros de forma ordenada, em ordem alfabética a partir do seu título, conforme a tabela 12:</w:t>
+        <w:t xml:space="preserve">O resultado deve retornar e exibir os livros de forma ordenada, em ordem alfabética crescente (A - Z) a partir do seu título, conforme a tabela 12:</w:t>
       </w:r>
     </w:p>
     <w:p>
@@ -22055,7 +22014,8 @@
     </w:p>
     <w:p>
       <w:pPr>
-        <w:spacing w:after="0" w:before="0" w:lineRule="auto"/>
+        <w:spacing w:after="0" w:before="0" w:line="276" w:lineRule="auto"/>
+        <w:ind w:left="720" w:firstLine="0"/>
         <w:jc w:val="left"/>
         <w:rPr>
           <w:rFonts w:ascii="Arial" w:cs="Arial" w:eastAsia="Arial" w:hAnsi="Arial"/>
@@ -22091,13 +22051,13 @@
           <w:szCs w:val="22"/>
           <w:rtl w:val="0"/>
         </w:rPr>
-        <w:t xml:space="preserve">O sistema deve registrar histórico de alterações (data, hora e usuário responsável).</w:t>
+        <w:t xml:space="preserve">Durante a alteração do campo ISBN, é necessário verificar se há duplicidade em relação aos demais livros e seus respectivos ISBNs.</w:t>
       </w:r>
     </w:p>
     <w:p>
       <w:pPr>
         <w:spacing w:after="0" w:before="0" w:line="276" w:lineRule="auto"/>
-        <w:ind w:left="720" w:firstLine="0"/>
+        <w:ind w:left="0" w:firstLine="0"/>
         <w:jc w:val="left"/>
         <w:rPr>
           <w:rFonts w:ascii="Arial" w:cs="Arial" w:eastAsia="Arial" w:hAnsi="Arial"/>
@@ -22133,7 +22093,7 @@
           <w:szCs w:val="22"/>
           <w:rtl w:val="0"/>
         </w:rPr>
-        <w:t xml:space="preserve">Durante a alteração do campo ISBN, é necessário validar o valor e verificar se há duplicidade em relação aos demais livros e seus respectivos ISBNs.</w:t>
+        <w:t xml:space="preserve">O sistema deve registrar histórico de alterações (data, hora e usuário responsável).</w:t>
       </w:r>
     </w:p>
     <w:p>
@@ -22212,38 +22172,6 @@
           <w:rtl w:val="0"/>
         </w:rPr>
         <w:t xml:space="preserve">[ X ] Essencial                                         [  ] Importante                                        [  ] Desejável</w:t>
-      </w:r>
-    </w:p>
-    <w:p>
-      <w:pPr>
-        <w:spacing w:after="0" w:before="0" w:lineRule="auto"/>
-        <w:jc w:val="left"/>
-        <w:rPr>
-          <w:rFonts w:ascii="Arial" w:cs="Arial" w:eastAsia="Arial" w:hAnsi="Arial"/>
-          <w:sz w:val="22"/>
-          <w:szCs w:val="22"/>
-        </w:rPr>
-      </w:pPr>
-      <w:r>
-        <w:rPr>
-          <w:rtl w:val="0"/>
-        </w:rPr>
-      </w:r>
-    </w:p>
-    <w:p>
-      <w:pPr>
-        <w:spacing w:after="0" w:before="0" w:lineRule="auto"/>
-        <w:jc w:val="left"/>
-        <w:rPr>
-          <w:rFonts w:ascii="Arial" w:cs="Arial" w:eastAsia="Arial" w:hAnsi="Arial"/>
-          <w:sz w:val="22"/>
-          <w:szCs w:val="22"/>
-        </w:rPr>
-      </w:pPr>
-      <w:r>
-        <w:rPr>
-          <w:rtl w:val="0"/>
-        </w:rPr>
       </w:r>
     </w:p>
     <w:p>
@@ -27821,12 +27749,12 @@
                 <wp:inline distB="0" distT="0" distL="0" distR="0">
                   <wp:extent cx="171450" cy="209550"/>
                   <wp:effectExtent b="0" l="0" r="0" t="0"/>
-                  <wp:docPr id="16" name="image4.png"/>
+                  <wp:docPr id="16" name="image3.png"/>
                   <a:graphic>
                     <a:graphicData uri="http://schemas.openxmlformats.org/drawingml/2006/picture">
                       <pic:pic>
                         <pic:nvPicPr>
-                          <pic:cNvPr id="0" name="image4.png"/>
+                          <pic:cNvPr id="0" name="image3.png"/>
                           <pic:cNvPicPr preferRelativeResize="0"/>
                         </pic:nvPicPr>
                         <pic:blipFill>
@@ -27879,12 +27807,12 @@
                 <wp:inline distB="0" distT="0" distL="0" distR="0">
                   <wp:extent cx="190500" cy="219075"/>
                   <wp:effectExtent b="0" l="0" r="0" t="0"/>
-                  <wp:docPr id="27" name="image5.png"/>
+                  <wp:docPr id="27" name="image6.png"/>
                   <a:graphic>
                     <a:graphicData uri="http://schemas.openxmlformats.org/drawingml/2006/picture">
                       <pic:pic>
                         <pic:nvPicPr>
-                          <pic:cNvPr id="0" name="image5.png"/>
+                          <pic:cNvPr id="0" name="image6.png"/>
                           <pic:cNvPicPr preferRelativeResize="0"/>
                         </pic:nvPicPr>
                         <pic:blipFill>
@@ -28034,12 +27962,12 @@
                 <wp:inline distB="0" distT="0" distL="0" distR="0">
                   <wp:extent cx="171450" cy="209550"/>
                   <wp:effectExtent b="0" l="0" r="0" t="0"/>
-                  <wp:docPr id="28" name="image4.png"/>
+                  <wp:docPr id="28" name="image3.png"/>
                   <a:graphic>
                     <a:graphicData uri="http://schemas.openxmlformats.org/drawingml/2006/picture">
                       <pic:pic>
                         <pic:nvPicPr>
-                          <pic:cNvPr id="0" name="image4.png"/>
+                          <pic:cNvPr id="0" name="image3.png"/>
                           <pic:cNvPicPr preferRelativeResize="0"/>
                         </pic:nvPicPr>
                         <pic:blipFill>
@@ -28092,12 +28020,12 @@
                 <wp:inline distB="0" distT="0" distL="0" distR="0">
                   <wp:extent cx="190500" cy="219075"/>
                   <wp:effectExtent b="0" l="0" r="0" t="0"/>
-                  <wp:docPr id="34" name="image5.png"/>
+                  <wp:docPr id="34" name="image6.png"/>
                   <a:graphic>
                     <a:graphicData uri="http://schemas.openxmlformats.org/drawingml/2006/picture">
                       <pic:pic>
                         <pic:nvPicPr>
-                          <pic:cNvPr id="0" name="image5.png"/>
+                          <pic:cNvPr id="0" name="image6.png"/>
                           <pic:cNvPicPr preferRelativeResize="0"/>
                         </pic:nvPicPr>
                         <pic:blipFill>
@@ -28241,12 +28169,12 @@
                 <wp:inline distB="0" distT="0" distL="0" distR="0">
                   <wp:extent cx="171450" cy="209550"/>
                   <wp:effectExtent b="0" l="0" r="0" t="0"/>
-                  <wp:docPr id="24" name="image4.png"/>
+                  <wp:docPr id="24" name="image3.png"/>
                   <a:graphic>
                     <a:graphicData uri="http://schemas.openxmlformats.org/drawingml/2006/picture">
                       <pic:pic>
                         <pic:nvPicPr>
-                          <pic:cNvPr id="0" name="image4.png"/>
+                          <pic:cNvPr id="0" name="image3.png"/>
                           <pic:cNvPicPr preferRelativeResize="0"/>
                         </pic:nvPicPr>
                         <pic:blipFill>
@@ -28299,12 +28227,12 @@
                 <wp:inline distB="0" distT="0" distL="0" distR="0">
                   <wp:extent cx="190500" cy="219075"/>
                   <wp:effectExtent b="0" l="0" r="0" t="0"/>
-                  <wp:docPr id="32" name="image5.png"/>
+                  <wp:docPr id="32" name="image6.png"/>
                   <a:graphic>
                     <a:graphicData uri="http://schemas.openxmlformats.org/drawingml/2006/picture">
                       <pic:pic>
                         <pic:nvPicPr>
-                          <pic:cNvPr id="0" name="image5.png"/>
+                          <pic:cNvPr id="0" name="image6.png"/>
                           <pic:cNvPicPr preferRelativeResize="0"/>
                         </pic:nvPicPr>
                         <pic:blipFill>
@@ -30000,12 +29928,12 @@
           <wp:inline distB="114300" distT="114300" distL="114300" distR="114300">
             <wp:extent cx="2936747" cy="2565434"/>
             <wp:effectExtent b="0" l="0" r="0" t="0"/>
-            <wp:docPr id="14" name="image6.png"/>
+            <wp:docPr id="14" name="image5.png"/>
             <a:graphic>
               <a:graphicData uri="http://schemas.openxmlformats.org/drawingml/2006/picture">
                 <pic:pic>
                   <pic:nvPicPr>
-                    <pic:cNvPr id="0" name="image6.png"/>
+                    <pic:cNvPr id="0" name="image5.png"/>
                     <pic:cNvPicPr preferRelativeResize="0"/>
                   </pic:nvPicPr>
                   <pic:blipFill>
@@ -30099,12 +30027,12 @@
           <wp:inline distB="114300" distT="114300" distL="114300" distR="114300">
             <wp:extent cx="2325525" cy="2668331"/>
             <wp:effectExtent b="0" l="0" r="0" t="0"/>
-            <wp:docPr id="12" name="image3.png"/>
+            <wp:docPr id="12" name="image4.png"/>
             <a:graphic>
               <a:graphicData uri="http://schemas.openxmlformats.org/drawingml/2006/picture">
                 <pic:pic>
                   <pic:nvPicPr>
-                    <pic:cNvPr id="0" name="image3.png"/>
+                    <pic:cNvPr id="0" name="image4.png"/>
                     <pic:cNvPicPr preferRelativeResize="0"/>
                   </pic:nvPicPr>
                   <pic:blipFill>
@@ -31348,12 +31276,12 @@
           <wp:inline distB="114300" distT="114300" distL="114300" distR="114300">
             <wp:extent cx="1904964" cy="2546147"/>
             <wp:effectExtent b="0" l="0" r="0" t="0"/>
-            <wp:docPr id="31" name="image7.png"/>
+            <wp:docPr id="31" name="image10.png"/>
             <a:graphic>
               <a:graphicData uri="http://schemas.openxmlformats.org/drawingml/2006/picture">
                 <pic:pic>
                   <pic:nvPicPr>
-                    <pic:cNvPr id="0" name="image7.png"/>
+                    <pic:cNvPr id="0" name="image10.png"/>
                     <pic:cNvPicPr preferRelativeResize="0"/>
                   </pic:nvPicPr>
                   <pic:blipFill>
@@ -34255,12 +34183,12 @@
                 <wp:extent cx="2629535" cy="12700"/>
                 <wp:effectExtent b="0" l="0" r="0" t="0"/>
                 <wp:wrapNone/>
-                <wp:docPr id="1" name="image9.png"/>
+                <wp:docPr id="1" name="image7.png"/>
                 <a:graphic>
                   <a:graphicData uri="http://schemas.openxmlformats.org/drawingml/2006/picture">
                     <pic:pic>
                       <pic:nvPicPr>
-                        <pic:cNvPr id="0" name="image9.png"/>
+                        <pic:cNvPr id="0" name="image7.png"/>
                         <pic:cNvPicPr preferRelativeResize="0"/>
                       </pic:nvPicPr>
                       <pic:blipFill>
@@ -34661,12 +34589,12 @@
                 <wp:extent cx="2629535" cy="12700"/>
                 <wp:effectExtent b="0" l="0" r="0" t="0"/>
                 <wp:wrapNone/>
-                <wp:docPr id="2" name="image10.png"/>
+                <wp:docPr id="2" name="image8.png"/>
                 <a:graphic>
                   <a:graphicData uri="http://schemas.openxmlformats.org/drawingml/2006/picture">
                     <pic:pic>
                       <pic:nvPicPr>
-                        <pic:cNvPr id="0" name="image10.png"/>
+                        <pic:cNvPr id="0" name="image8.png"/>
                         <pic:cNvPicPr preferRelativeResize="0"/>
                       </pic:nvPicPr>
                       <pic:blipFill>
@@ -35373,12 +35301,12 @@
               <wp:inline distB="0" distT="0" distL="0" distR="0">
                 <wp:extent cx="1956435" cy="596900"/>
                 <wp:effectExtent b="0" l="0" r="0" t="0"/>
-                <wp:docPr id="42" name="image8.jpg"/>
+                <wp:docPr id="42" name="image11.jpg"/>
                 <a:graphic>
                   <a:graphicData uri="http://schemas.openxmlformats.org/drawingml/2006/picture">
                     <pic:pic>
                       <pic:nvPicPr>
-                        <pic:cNvPr id="0" name="image8.jpg"/>
+                        <pic:cNvPr id="0" name="image11.jpg"/>
                         <pic:cNvPicPr preferRelativeResize="0"/>
                       </pic:nvPicPr>
                       <pic:blipFill>

</xml_diff>